<commit_message>
front end type checks
</commit_message>
<xml_diff>
--- a/report.docx
+++ b/report.docx
@@ -5,12 +5,64 @@
     <w:p>
       <w:pPr>
         <w:pStyle w:val="Heading1"/>
-      </w:pPr>
-      <w:bookmarkStart w:id="0" w:name="report"/>
-      <w:r>
-        <w:t>Report</w:t>
-      </w:r>
-      <w:bookmarkEnd w:id="0"/>
+        <w:jc w:val="center"/>
+      </w:pPr>
+      <w:r>
+        <w:t xml:space="preserve">CM4108 Diary Application Report </w:t>
+      </w:r>
+    </w:p>
+    <w:p>
+      <w:pPr>
+        <w:pStyle w:val="BodyText"/>
+        <w:jc w:val="center"/>
+        <w:rPr>
+          <w:rFonts w:asciiTheme="majorHAnsi" w:hAnsiTheme="majorHAnsi"/>
+          <w:color w:val="1F497D" w:themeColor="text2"/>
+          <w:sz w:val="28"/>
+          <w:szCs w:val="28"/>
+        </w:rPr>
+      </w:pPr>
+      <w:r>
+        <w:rPr>
+          <w:rFonts w:asciiTheme="majorHAnsi" w:hAnsiTheme="majorHAnsi"/>
+          <w:color w:val="1F497D" w:themeColor="text2"/>
+          <w:sz w:val="28"/>
+          <w:szCs w:val="28"/>
+        </w:rPr>
+        <w:t>Oliver Aarnikoivu</w:t>
+      </w:r>
+    </w:p>
+    <w:p>
+      <w:pPr>
+        <w:pStyle w:val="BodyText"/>
+      </w:pPr>
+      <w:r>
+        <w:t xml:space="preserve">This report details the steps taken into building a functional personal diary application. </w:t>
+      </w:r>
+      <w:r>
+        <w:t>I begin by describing the design of the Appointment class</w:t>
+      </w:r>
+      <w:r>
+        <w:t xml:space="preserve"> and my reasoning behind the different annotations that have been made use of. </w:t>
+      </w:r>
+      <w:r>
+        <w:t xml:space="preserve">Next, </w:t>
+      </w:r>
+      <w:r>
+        <w:t>the report outlines</w:t>
+      </w:r>
+      <w:r>
+        <w:t xml:space="preserve"> how the database and web services were implemented </w:t>
+      </w:r>
+      <w:r>
+        <w:t xml:space="preserve">by placing on emphasis on the different URL paths, HTTP methods, status codes and parameters that were applied. </w:t>
+      </w:r>
+      <w:r>
+        <w:t xml:space="preserve">All the requirements specified in the coursework documentation have been met. </w:t>
+      </w:r>
+      <w:r>
+        <w:t xml:space="preserve"> </w:t>
+      </w:r>
     </w:p>
     <w:p>
       <w:pPr>
@@ -20,7 +72,7 @@
           <w:szCs w:val="36"/>
         </w:rPr>
       </w:pPr>
-      <w:bookmarkStart w:id="1" w:name="appointment-class"/>
+      <w:bookmarkStart w:id="0" w:name="appointment-class"/>
       <w:r>
         <w:rPr>
           <w:sz w:val="36"/>
@@ -28,7 +80,7 @@
         </w:rPr>
         <w:t>Appointment class</w:t>
       </w:r>
-      <w:bookmarkEnd w:id="1"/>
+      <w:bookmarkEnd w:id="0"/>
     </w:p>
     <w:p>
       <w:pPr>
@@ -47,13 +99,16 @@
         <w:t xml:space="preserve"> </w:t>
       </w:r>
       <w:r>
-        <w:t xml:space="preserve">value for identifying an appointment, a long value containing the date and time of the appointment as the number of milliseconds since 01/01/1970, the duration of the appointment in minutes as an </w:t>
-      </w:r>
-      <w:r>
-        <w:rPr>
-          <w:i/>
-        </w:rPr>
-        <w:t>Integer</w:t>
+        <w:t>value for identifying an appointment, a long value containing the date and time of the appointment as the number of milliseconds since 01/01/1970, the duration of the appointment in minutes as a</w:t>
+      </w:r>
+      <w:r>
+        <w:t xml:space="preserve"> </w:t>
+      </w:r>
+      <w:r>
+        <w:rPr>
+          <w:i/>
+        </w:rPr>
+        <w:t>Double</w:t>
       </w:r>
       <w:r>
         <w:t xml:space="preserve">, the owner of the appointment as a </w:t>
@@ -88,7 +143,7 @@
           <w:szCs w:val="32"/>
         </w:rPr>
       </w:pPr>
-      <w:bookmarkStart w:id="2" w:name="annotations"/>
+      <w:bookmarkStart w:id="1" w:name="annotations"/>
       <w:r>
         <w:rPr>
           <w:sz w:val="32"/>
@@ -96,7 +151,7 @@
         </w:rPr>
         <w:t>Annotations</w:t>
       </w:r>
-      <w:bookmarkEnd w:id="2"/>
+      <w:bookmarkEnd w:id="1"/>
     </w:p>
     <w:p>
       <w:pPr>
@@ -106,7 +161,7 @@
           <w:szCs w:val="28"/>
         </w:rPr>
       </w:pPr>
-      <w:bookmarkStart w:id="3" w:name="appointment-id"/>
+      <w:bookmarkStart w:id="2" w:name="appointment-id"/>
       <w:r>
         <w:rPr>
           <w:sz w:val="28"/>
@@ -114,7 +169,7 @@
         </w:rPr>
         <w:t>Appointment ID</w:t>
       </w:r>
-      <w:bookmarkEnd w:id="3"/>
+      <w:bookmarkEnd w:id="2"/>
     </w:p>
     <w:p>
       <w:pPr>
@@ -226,7 +281,7 @@
       <w:pPr>
         <w:pStyle w:val="Heading4"/>
       </w:pPr>
-      <w:bookmarkStart w:id="4" w:name="date-and-time"/>
+      <w:bookmarkStart w:id="3" w:name="date-and-time"/>
     </w:p>
     <w:p>
       <w:pPr>
@@ -255,7 +310,7 @@
         </w:rPr>
         <w:t xml:space="preserve"> and time</w:t>
       </w:r>
-      <w:bookmarkEnd w:id="4"/>
+      <w:bookmarkEnd w:id="3"/>
     </w:p>
     <w:p>
       <w:pPr>
@@ -375,24 +430,9 @@
     </w:p>
     <w:p>
       <w:pPr>
-        <w:pStyle w:val="Heading4"/>
-      </w:pPr>
-      <w:bookmarkStart w:id="5" w:name="duration"/>
-    </w:p>
-    <w:p>
-      <w:pPr>
-        <w:pStyle w:val="Heading4"/>
-      </w:pPr>
-    </w:p>
-    <w:p>
-      <w:pPr>
-        <w:pStyle w:val="Heading4"/>
-      </w:pPr>
-    </w:p>
-    <w:p>
-      <w:pPr>
-        <w:pStyle w:val="BodyText"/>
-      </w:pPr>
+        <w:pStyle w:val="BodyText"/>
+      </w:pPr>
+      <w:bookmarkStart w:id="4" w:name="duration"/>
     </w:p>
     <w:p>
       <w:pPr>
@@ -410,29 +450,68 @@
         <w:lastRenderedPageBreak/>
         <w:t>Duration</w:t>
       </w:r>
-      <w:bookmarkEnd w:id="5"/>
+      <w:bookmarkEnd w:id="4"/>
     </w:p>
     <w:p>
       <w:pPr>
         <w:pStyle w:val="FirstParagraph"/>
       </w:pPr>
       <w:r>
+        <w:t xml:space="preserve">The duration field has been mapped with the simple </w:t>
+      </w:r>
+      <w:r>
+        <w:rPr>
+          <w:i/>
+        </w:rPr>
+        <w:t>DynamoDBAttribute</w:t>
+      </w:r>
+      <w:r>
+        <w:t xml:space="preserve"> annotation which simply maps a property to a table attribute. As shown by the image below, the </w:t>
+      </w:r>
+      <w:r>
+        <w:rPr>
+          <w:i/>
+        </w:rPr>
+        <w:t>DynamoDBAttribute</w:t>
+      </w:r>
+      <w:r>
+        <w:t xml:space="preserve"> maps the </w:t>
+      </w:r>
+      <w:r>
+        <w:rPr>
+          <w:i/>
+        </w:rPr>
+        <w:t>duration</w:t>
+      </w:r>
+      <w:r>
+        <w:t xml:space="preserve"> property to the duration a</w:t>
+      </w:r>
+      <w:r>
+        <w:t>ttribute name in the table.</w:t>
+      </w:r>
+    </w:p>
+    <w:p>
+      <w:pPr>
+        <w:pStyle w:val="Heading4"/>
+      </w:pPr>
+      <w:bookmarkStart w:id="5" w:name="owner"/>
+      <w:r>
         <w:rPr>
           <w:noProof/>
         </w:rPr>
         <w:drawing>
-          <wp:anchor distT="0" distB="0" distL="114300" distR="114300" simplePos="0" relativeHeight="251663360" behindDoc="0" locked="0" layoutInCell="1" allowOverlap="1">
+          <wp:anchor distT="0" distB="0" distL="114300" distR="114300" simplePos="0" relativeHeight="251670528" behindDoc="0" locked="0" layoutInCell="1" allowOverlap="1">
             <wp:simplePos x="0" y="0"/>
             <wp:positionH relativeFrom="column">
-              <wp:posOffset>-635</wp:posOffset>
+              <wp:posOffset>0</wp:posOffset>
             </wp:positionH>
             <wp:positionV relativeFrom="paragraph">
-              <wp:posOffset>774065</wp:posOffset>
+              <wp:posOffset>13335</wp:posOffset>
             </wp:positionV>
-            <wp:extent cx="2652395" cy="578485"/>
+            <wp:extent cx="2418715" cy="508635"/>
             <wp:effectExtent l="0" t="0" r="0" b="0"/>
             <wp:wrapSquare wrapText="bothSides"/>
-            <wp:docPr id="25" name="Picture 25"/>
+            <wp:docPr id="44" name="Picture 44"/>
             <wp:cNvGraphicFramePr>
               <a:graphicFrameLocks xmlns:a="http://schemas.openxmlformats.org/drawingml/2006/main" noChangeAspect="1"/>
             </wp:cNvGraphicFramePr>
@@ -440,11 +519,11 @@
               <a:graphicData uri="http://schemas.openxmlformats.org/drawingml/2006/picture">
                 <pic:pic xmlns:pic="http://schemas.openxmlformats.org/drawingml/2006/picture">
                   <pic:nvPicPr>
-                    <pic:cNvPr id="25" name="duration.png"/>
+                    <pic:cNvPr id="44" name="Screenshot 2019-11-28 at 17.51.55.png"/>
                     <pic:cNvPicPr/>
                   </pic:nvPicPr>
                   <pic:blipFill>
-                    <a:blip r:embed="rId10">
+                    <a:blip r:embed="rId10" cstate="print">
                       <a:extLst>
                         <a:ext uri="{28A0092B-C50C-407E-A947-70E740481C1C}">
                           <a14:useLocalDpi xmlns:a14="http://schemas.microsoft.com/office/drawing/2010/main" val="0"/>
@@ -458,7 +537,7 @@
                   <pic:spPr>
                     <a:xfrm>
                       <a:off x="0" y="0"/>
-                      <a:ext cx="2652395" cy="578485"/>
+                      <a:ext cx="2418715" cy="508635"/>
                     </a:xfrm>
                     <a:prstGeom prst="rect">
                       <a:avLst/>
@@ -476,50 +555,6 @@
           </wp:anchor>
         </w:drawing>
       </w:r>
-      <w:r>
-        <w:t xml:space="preserve">The duration field has been mapped with the simple </w:t>
-      </w:r>
-      <w:r>
-        <w:rPr>
-          <w:i/>
-        </w:rPr>
-        <w:t>DynamoDBAttribute</w:t>
-      </w:r>
-      <w:r>
-        <w:t xml:space="preserve"> annotation which simply maps a property to a table attribute. As shown by the image below, the </w:t>
-      </w:r>
-      <w:r>
-        <w:rPr>
-          <w:i/>
-        </w:rPr>
-        <w:t>DynamoDBAttribute</w:t>
-      </w:r>
-      <w:r>
-        <w:t xml:space="preserve"> maps the </w:t>
-      </w:r>
-      <w:r>
-        <w:rPr>
-          <w:i/>
-        </w:rPr>
-        <w:t>duration</w:t>
-      </w:r>
-      <w:r>
-        <w:t xml:space="preserve"> property to the duration a</w:t>
-      </w:r>
-      <w:r>
-        <w:t>ttribute name in the table.</w:t>
-      </w:r>
-    </w:p>
-    <w:p>
-      <w:pPr>
-        <w:pStyle w:val="Heading4"/>
-      </w:pPr>
-      <w:bookmarkStart w:id="6" w:name="owner"/>
-    </w:p>
-    <w:p>
-      <w:pPr>
-        <w:pStyle w:val="Heading4"/>
-      </w:pPr>
     </w:p>
     <w:p>
       <w:pPr>
@@ -541,7 +576,7 @@
         </w:rPr>
         <w:t>Owner</w:t>
       </w:r>
-      <w:bookmarkEnd w:id="6"/>
+      <w:bookmarkEnd w:id="5"/>
     </w:p>
     <w:p>
       <w:pPr>
@@ -564,7 +599,7 @@
       <w:pPr>
         <w:pStyle w:val="Heading4"/>
       </w:pPr>
-      <w:bookmarkStart w:id="7" w:name="description"/>
+      <w:bookmarkStart w:id="6" w:name="description"/>
       <w:r>
         <w:rPr>
           <w:noProof/>
@@ -634,7 +669,7 @@
         </w:rPr>
         <w:t>iption</w:t>
       </w:r>
-      <w:bookmarkEnd w:id="7"/>
+      <w:bookmarkEnd w:id="6"/>
     </w:p>
     <w:p>
       <w:pPr>
@@ -703,7 +738,7 @@
           </wp:inline>
         </w:drawing>
       </w:r>
-      <w:bookmarkStart w:id="8" w:name="web-services"/>
+      <w:bookmarkStart w:id="7" w:name="web-services"/>
     </w:p>
     <w:p>
       <w:pPr>
@@ -725,7 +760,7 @@
         </w:rPr>
         <w:t>Web Services</w:t>
       </w:r>
-      <w:bookmarkEnd w:id="8"/>
+      <w:bookmarkEnd w:id="7"/>
     </w:p>
     <w:p>
       <w:pPr>
@@ -735,7 +770,7 @@
           <w:szCs w:val="32"/>
         </w:rPr>
       </w:pPr>
-      <w:bookmarkStart w:id="9" w:name="appointmentdatabase"/>
+      <w:bookmarkStart w:id="8" w:name="appointmentdatabase"/>
       <w:r>
         <w:rPr>
           <w:sz w:val="32"/>
@@ -743,7 +778,7 @@
         </w:rPr>
         <w:t>AppointmentDatabase</w:t>
       </w:r>
-      <w:bookmarkEnd w:id="9"/>
+      <w:bookmarkEnd w:id="8"/>
     </w:p>
     <w:p>
       <w:pPr>
@@ -832,7 +867,7 @@
           <w:szCs w:val="24"/>
         </w:rPr>
       </w:pPr>
-      <w:bookmarkStart w:id="10" w:name="persistentdb"/>
+      <w:bookmarkStart w:id="9" w:name="persistentdb"/>
       <w:r>
         <w:rPr>
           <w:rFonts w:ascii="Cambria" w:hAnsi="Cambria"/>
@@ -890,21 +925,9 @@
           <w:sz w:val="24"/>
           <w:szCs w:val="24"/>
         </w:rPr>
-        <w:t xml:space="preserve">functions. Both these methods serve the same purpose, however, are provided to compare the use of both a </w:t>
-      </w:r>
-      <w:r>
-        <w:rPr>
-          <w:rFonts w:ascii="Cambria" w:hAnsi="Cambria"/>
-          <w:b w:val="0"/>
-          <w:bCs w:val="0"/>
-          <w:i/>
-          <w:iCs/>
-          <w:color w:val="000000" w:themeColor="text1"/>
-          <w:sz w:val="24"/>
-          <w:szCs w:val="24"/>
-        </w:rPr>
-        <w:t xml:space="preserve">DynamoDBQueryExpression </w:t>
-      </w:r>
+        <w:t xml:space="preserve">functions. Both these methods serve the same </w:t>
+      </w:r>
+      <w:proofErr w:type="gramStart"/>
       <w:r>
         <w:rPr>
           <w:rFonts w:ascii="Cambria" w:hAnsi="Cambria"/>
@@ -914,21 +937,9 @@
           <w:sz w:val="24"/>
           <w:szCs w:val="24"/>
         </w:rPr>
-        <w:t xml:space="preserve">and a </w:t>
-      </w:r>
-      <w:r>
-        <w:rPr>
-          <w:rFonts w:ascii="Cambria" w:hAnsi="Cambria"/>
-          <w:b w:val="0"/>
-          <w:bCs w:val="0"/>
-          <w:i/>
-          <w:iCs/>
-          <w:color w:val="000000" w:themeColor="text1"/>
-          <w:sz w:val="24"/>
-          <w:szCs w:val="24"/>
-        </w:rPr>
-        <w:t>DynamoDBScanExpression</w:t>
-      </w:r>
+        <w:t>purpose,</w:t>
+      </w:r>
+      <w:proofErr w:type="gramEnd"/>
       <w:r>
         <w:rPr>
           <w:rFonts w:ascii="Cambria" w:hAnsi="Cambria"/>
@@ -938,6 +949,76 @@
           <w:sz w:val="24"/>
           <w:szCs w:val="24"/>
         </w:rPr>
+        <w:t xml:space="preserve"> however, </w:t>
+      </w:r>
+      <w:r>
+        <w:rPr>
+          <w:rFonts w:ascii="Cambria" w:hAnsi="Cambria"/>
+          <w:b w:val="0"/>
+          <w:bCs w:val="0"/>
+          <w:color w:val="000000" w:themeColor="text1"/>
+          <w:sz w:val="24"/>
+          <w:szCs w:val="24"/>
+        </w:rPr>
+        <w:t xml:space="preserve">they </w:t>
+      </w:r>
+      <w:r>
+        <w:rPr>
+          <w:rFonts w:ascii="Cambria" w:hAnsi="Cambria"/>
+          <w:b w:val="0"/>
+          <w:bCs w:val="0"/>
+          <w:color w:val="000000" w:themeColor="text1"/>
+          <w:sz w:val="24"/>
+          <w:szCs w:val="24"/>
+        </w:rPr>
+        <w:t xml:space="preserve">are provided to compare the use of both a </w:t>
+      </w:r>
+      <w:r>
+        <w:rPr>
+          <w:rFonts w:ascii="Cambria" w:hAnsi="Cambria"/>
+          <w:b w:val="0"/>
+          <w:bCs w:val="0"/>
+          <w:i/>
+          <w:iCs/>
+          <w:color w:val="000000" w:themeColor="text1"/>
+          <w:sz w:val="24"/>
+          <w:szCs w:val="24"/>
+        </w:rPr>
+        <w:t xml:space="preserve">DynamoDBQueryExpression </w:t>
+      </w:r>
+      <w:r>
+        <w:rPr>
+          <w:rFonts w:ascii="Cambria" w:hAnsi="Cambria"/>
+          <w:b w:val="0"/>
+          <w:bCs w:val="0"/>
+          <w:color w:val="000000" w:themeColor="text1"/>
+          <w:sz w:val="24"/>
+          <w:szCs w:val="24"/>
+        </w:rPr>
+        <w:t xml:space="preserve">and a </w:t>
+      </w:r>
+      <w:r>
+        <w:rPr>
+          <w:rFonts w:ascii="Cambria" w:hAnsi="Cambria"/>
+          <w:b w:val="0"/>
+          <w:bCs w:val="0"/>
+          <w:i/>
+          <w:iCs/>
+          <w:color w:val="000000" w:themeColor="text1"/>
+          <w:sz w:val="24"/>
+          <w:szCs w:val="24"/>
+        </w:rPr>
+        <w:t>DynamoDBScanExpression</w:t>
+      </w:r>
+      <w:r>
+        <w:rPr>
+          <w:rFonts w:ascii="Cambria" w:hAnsi="Cambria"/>
+          <w:b w:val="0"/>
+          <w:bCs w:val="0"/>
+          <w:color w:val="000000" w:themeColor="text1"/>
+          <w:sz w:val="24"/>
+          <w:szCs w:val="24"/>
+        </w:rPr>
         <w:t>.</w:t>
       </w:r>
     </w:p>
@@ -956,7 +1037,7 @@
         </w:rPr>
         <w:t>PersistentDB</w:t>
       </w:r>
-      <w:bookmarkEnd w:id="10"/>
+      <w:bookmarkEnd w:id="9"/>
     </w:p>
     <w:p>
       <w:pPr>
@@ -1013,7 +1094,7 @@
           <w:szCs w:val="28"/>
         </w:rPr>
       </w:pPr>
-      <w:bookmarkStart w:id="11" w:name="creating-a-new-instance"/>
+      <w:bookmarkStart w:id="10" w:name="creating-a-new-instance"/>
       <w:r>
         <w:rPr>
           <w:sz w:val="28"/>
@@ -1021,7 +1102,7 @@
         </w:rPr>
         <w:t>Creating a new instance</w:t>
       </w:r>
-      <w:bookmarkEnd w:id="11"/>
+      <w:bookmarkEnd w:id="10"/>
     </w:p>
     <w:p>
       <w:pPr>
@@ -1344,7 +1425,7 @@
           <w:szCs w:val="28"/>
         </w:rPr>
       </w:pPr>
-      <w:bookmarkStart w:id="12" w:name="finding-an-appointment-given-its-id"/>
+      <w:bookmarkStart w:id="11" w:name="finding-an-appointment-given-its-id"/>
       <w:r>
         <w:rPr>
           <w:sz w:val="28"/>
@@ -1352,7 +1433,7 @@
         </w:rPr>
         <w:t>Finding an appointment given its ID</w:t>
       </w:r>
-      <w:bookmarkEnd w:id="12"/>
+      <w:bookmarkEnd w:id="11"/>
     </w:p>
     <w:p>
       <w:pPr>
@@ -1442,7 +1523,7 @@
           <w:szCs w:val="28"/>
         </w:rPr>
       </w:pPr>
-      <w:bookmarkStart w:id="13" w:name="adding-an-appointment"/>
+      <w:bookmarkStart w:id="12" w:name="adding-an-appointment"/>
       <w:r>
         <w:rPr>
           <w:sz w:val="28"/>
@@ -1450,7 +1531,7 @@
         </w:rPr>
         <w:t>Adding an appointment</w:t>
       </w:r>
-      <w:bookmarkEnd w:id="13"/>
+      <w:bookmarkEnd w:id="12"/>
     </w:p>
     <w:p>
       <w:pPr>
@@ -1461,6 +1542,9 @@
       </w:r>
       <w:r>
         <w:t>nd pass in the form-filled parameters. I then use the mapper to persist the appointment object.</w:t>
+      </w:r>
+      <w:r>
+        <w:t xml:space="preserve"> I round the value of the appointment duration to the nearest integer in order to simplify the formatting of the duration on the frontend. </w:t>
       </w:r>
     </w:p>
     <w:p>
@@ -1473,39 +1557,39 @@
         </w:rPr>
         <w:drawing>
           <wp:inline distT="0" distB="0" distL="0" distR="0">
-            <wp:extent cx="5334000" cy="1853126"/>
+            <wp:extent cx="3912243" cy="1596432"/>
             <wp:effectExtent l="0" t="0" r="0" b="0"/>
-            <wp:docPr id="5" name="Picture" descr="add"/>
-            <wp:cNvGraphicFramePr/>
+            <wp:docPr id="45" name="Picture 45"/>
+            <wp:cNvGraphicFramePr>
+              <a:graphicFrameLocks xmlns:a="http://schemas.openxmlformats.org/drawingml/2006/main" noChangeAspect="1"/>
+            </wp:cNvGraphicFramePr>
             <a:graphic xmlns:a="http://schemas.openxmlformats.org/drawingml/2006/main">
               <a:graphicData uri="http://schemas.openxmlformats.org/drawingml/2006/picture">
                 <pic:pic xmlns:pic="http://schemas.openxmlformats.org/drawingml/2006/picture">
                   <pic:nvPicPr>
-                    <pic:cNvPr id="0" name="Picture" descr="report-images/addapt.png"/>
-                    <pic:cNvPicPr>
-                      <a:picLocks noChangeAspect="1" noChangeArrowheads="1"/>
-                    </pic:cNvPicPr>
+                    <pic:cNvPr id="45" name="Screenshot 2019-11-28 at 18.00.02.png"/>
+                    <pic:cNvPicPr/>
                   </pic:nvPicPr>
                   <pic:blipFill>
-                    <a:blip r:embed="rId16"/>
+                    <a:blip r:embed="rId16">
+                      <a:extLst>
+                        <a:ext uri="{28A0092B-C50C-407E-A947-70E740481C1C}">
+                          <a14:useLocalDpi xmlns:a14="http://schemas.microsoft.com/office/drawing/2010/main" val="0"/>
+                        </a:ext>
+                      </a:extLst>
+                    </a:blip>
                     <a:stretch>
                       <a:fillRect/>
                     </a:stretch>
                   </pic:blipFill>
-                  <pic:spPr bwMode="auto">
+                  <pic:spPr>
                     <a:xfrm>
                       <a:off x="0" y="0"/>
-                      <a:ext cx="5334000" cy="1853126"/>
+                      <a:ext cx="3920548" cy="1599821"/>
                     </a:xfrm>
                     <a:prstGeom prst="rect">
                       <a:avLst/>
                     </a:prstGeom>
-                    <a:noFill/>
-                    <a:ln w="9525">
-                      <a:noFill/>
-                      <a:headEnd/>
-                      <a:tailEnd/>
-                    </a:ln>
                   </pic:spPr>
                 </pic:pic>
               </a:graphicData>
@@ -1522,7 +1606,7 @@
           <w:szCs w:val="28"/>
         </w:rPr>
       </w:pPr>
-      <w:bookmarkStart w:id="14" w:name="deleting-an-appointment"/>
+      <w:bookmarkStart w:id="13" w:name="deleting-an-appointment"/>
       <w:r>
         <w:rPr>
           <w:sz w:val="28"/>
@@ -1530,7 +1614,7 @@
         </w:rPr>
         <w:t>Deleting an appointment</w:t>
       </w:r>
-      <w:bookmarkEnd w:id="14"/>
+      <w:bookmarkEnd w:id="13"/>
     </w:p>
     <w:p>
       <w:pPr>
@@ -1612,7 +1696,7 @@
           <w:szCs w:val="28"/>
         </w:rPr>
       </w:pPr>
-      <w:bookmarkStart w:id="15" w:name="updating-an-appointment"/>
+      <w:bookmarkStart w:id="14" w:name="updating-an-appointment"/>
       <w:r>
         <w:rPr>
           <w:sz w:val="28"/>
@@ -1620,7 +1704,7 @@
         </w:rPr>
         <w:t>Updating an appointment</w:t>
       </w:r>
-      <w:bookmarkEnd w:id="15"/>
+      <w:bookmarkEnd w:id="14"/>
     </w:p>
     <w:p>
       <w:pPr>
@@ -1630,7 +1714,16 @@
         <w:t xml:space="preserve">To update an appointment, I first load the appointment object using the partition/hash key. Next, I check if the appointment </w:t>
       </w:r>
       <w:r>
-        <w:t>to update exists. If it does, then the loaded appointment is updated with the client side form-filled parameters.</w:t>
+        <w:t xml:space="preserve">to update exists. If it does, then the loaded appointment is updated with the </w:t>
+      </w:r>
+      <w:r>
+        <w:t>client-side</w:t>
+      </w:r>
+      <w:r>
+        <w:t xml:space="preserve"> form-filled parameters.</w:t>
+      </w:r>
+      <w:r>
+        <w:t xml:space="preserve"> Here I also round the duration to the nearest integer as a means to simplify the duration formatting on the frontend. </w:t>
       </w:r>
     </w:p>
     <w:p>
@@ -1643,39 +1736,39 @@
         </w:rPr>
         <w:drawing>
           <wp:inline distT="0" distB="0" distL="0" distR="0">
-            <wp:extent cx="5334000" cy="1284514"/>
+            <wp:extent cx="5943600" cy="1636395"/>
             <wp:effectExtent l="0" t="0" r="0" b="0"/>
-            <wp:docPr id="7" name="Picture" descr="update"/>
-            <wp:cNvGraphicFramePr/>
+            <wp:docPr id="46" name="Picture 46" descr="A screenshot of a cell phone&#10;&#10;Description automatically generated"/>
+            <wp:cNvGraphicFramePr>
+              <a:graphicFrameLocks xmlns:a="http://schemas.openxmlformats.org/drawingml/2006/main" noChangeAspect="1"/>
+            </wp:cNvGraphicFramePr>
             <a:graphic xmlns:a="http://schemas.openxmlformats.org/drawingml/2006/main">
               <a:graphicData uri="http://schemas.openxmlformats.org/drawingml/2006/picture">
                 <pic:pic xmlns:pic="http://schemas.openxmlformats.org/drawingml/2006/picture">
                   <pic:nvPicPr>
-                    <pic:cNvPr id="0" name="Picture" descr="report-images/update.png"/>
-                    <pic:cNvPicPr>
-                      <a:picLocks noChangeAspect="1" noChangeArrowheads="1"/>
-                    </pic:cNvPicPr>
+                    <pic:cNvPr id="46" name="Screenshot 2019-11-28 at 18.01.21.png"/>
+                    <pic:cNvPicPr/>
                   </pic:nvPicPr>
                   <pic:blipFill>
-                    <a:blip r:embed="rId18"/>
+                    <a:blip r:embed="rId18">
+                      <a:extLst>
+                        <a:ext uri="{28A0092B-C50C-407E-A947-70E740481C1C}">
+                          <a14:useLocalDpi xmlns:a14="http://schemas.microsoft.com/office/drawing/2010/main" val="0"/>
+                        </a:ext>
+                      </a:extLst>
+                    </a:blip>
                     <a:stretch>
                       <a:fillRect/>
                     </a:stretch>
                   </pic:blipFill>
-                  <pic:spPr bwMode="auto">
+                  <pic:spPr>
                     <a:xfrm>
                       <a:off x="0" y="0"/>
-                      <a:ext cx="5334000" cy="1284514"/>
+                      <a:ext cx="5943600" cy="1636395"/>
                     </a:xfrm>
                     <a:prstGeom prst="rect">
                       <a:avLst/>
                     </a:prstGeom>
-                    <a:noFill/>
-                    <a:ln w="9525">
-                      <a:noFill/>
-                      <a:headEnd/>
-                      <a:tailEnd/>
-                    </a:ln>
                   </pic:spPr>
                 </pic:pic>
               </a:graphicData>
@@ -1692,7 +1785,7 @@
           <w:szCs w:val="28"/>
         </w:rPr>
       </w:pPr>
-      <w:bookmarkStart w:id="16" w:name="retrieving-appointments-between-two-date"/>
+      <w:bookmarkStart w:id="15" w:name="retrieving-appointments-between-two-date"/>
       <w:r>
         <w:rPr>
           <w:sz w:val="28"/>
@@ -1700,7 +1793,7 @@
         </w:rPr>
         <w:t>Retrieving appointments between two dates</w:t>
       </w:r>
-      <w:bookmarkEnd w:id="16"/>
+      <w:bookmarkEnd w:id="15"/>
     </w:p>
     <w:p>
       <w:pPr>
@@ -1779,6 +1872,36 @@
       <w:r>
         <w:t xml:space="preserve"> </w:t>
       </w:r>
+    </w:p>
+    <w:p>
+      <w:pPr>
+        <w:pStyle w:val="BodyText"/>
+      </w:pPr>
+    </w:p>
+    <w:p>
+      <w:pPr>
+        <w:pStyle w:val="BodyText"/>
+      </w:pPr>
+    </w:p>
+    <w:p>
+      <w:pPr>
+        <w:pStyle w:val="BodyText"/>
+      </w:pPr>
+    </w:p>
+    <w:p>
+      <w:pPr>
+        <w:pStyle w:val="BodyText"/>
+      </w:pPr>
+    </w:p>
+    <w:p>
+      <w:pPr>
+        <w:pStyle w:val="BodyText"/>
+      </w:pPr>
+    </w:p>
+    <w:p>
+      <w:pPr>
+        <w:pStyle w:val="BodyText"/>
+      </w:pPr>
     </w:p>
     <w:tbl>
       <w:tblPr>
@@ -1819,6 +1942,7 @@
                 <w:b/>
                 <w:bCs/>
               </w:rPr>
+              <w:lastRenderedPageBreak/>
               <w:t>A</w:t>
             </w:r>
             <w:r>
@@ -2288,7 +2412,6 @@
           <w:sz w:val="22"/>
           <w:szCs w:val="22"/>
         </w:rPr>
-        <w:lastRenderedPageBreak/>
         <w:t xml:space="preserve">Table 1: </w:t>
       </w:r>
       <w:r>
@@ -2298,11 +2421,6 @@
         </w:rPr>
         <w:t xml:space="preserve">Base appointment table without global secondary index </w:t>
       </w:r>
-    </w:p>
-    <w:p>
-      <w:pPr>
-        <w:pStyle w:val="BodyText"/>
-      </w:pPr>
     </w:p>
     <w:p>
       <w:pPr>
@@ -2700,9 +2818,37 @@
     <w:p>
       <w:pPr>
         <w:pStyle w:val="BodyText"/>
-      </w:pPr>
-      <w:r>
-        <w:t xml:space="preserve">As shown by both the images below, I’ve implemented both a </w:t>
+        <w:rPr>
+          <w:sz w:val="22"/>
+          <w:szCs w:val="22"/>
+        </w:rPr>
+      </w:pPr>
+    </w:p>
+    <w:p>
+      <w:pPr>
+        <w:pStyle w:val="BodyText"/>
+        <w:rPr>
+          <w:sz w:val="22"/>
+          <w:szCs w:val="22"/>
+        </w:rPr>
+      </w:pPr>
+    </w:p>
+    <w:p>
+      <w:pPr>
+        <w:pStyle w:val="BodyText"/>
+        <w:rPr>
+          <w:sz w:val="22"/>
+          <w:szCs w:val="22"/>
+        </w:rPr>
+      </w:pPr>
+    </w:p>
+    <w:p>
+      <w:pPr>
+        <w:pStyle w:val="BodyText"/>
+      </w:pPr>
+      <w:r>
+        <w:lastRenderedPageBreak/>
+        <w:t xml:space="preserve">As shown by the images below, I’ve implemented both a </w:t>
       </w:r>
       <w:r>
         <w:rPr>
@@ -2741,6 +2887,12 @@
     <w:p>
       <w:pPr>
         <w:pStyle w:val="BodyText"/>
+        <w:rPr>
+          <w:rFonts w:ascii="Cambria" w:hAnsi="Cambria"/>
+          <w:b/>
+          <w:bCs/>
+          <w:color w:val="000000" w:themeColor="text1"/>
+        </w:rPr>
       </w:pPr>
       <w:r>
         <w:rPr>
@@ -2753,7 +2905,7 @@
               <wp:posOffset>0</wp:posOffset>
             </wp:positionH>
             <wp:positionV relativeFrom="paragraph">
-              <wp:posOffset>85090</wp:posOffset>
+              <wp:posOffset>84398</wp:posOffset>
             </wp:positionV>
             <wp:extent cx="5335270" cy="2407285"/>
             <wp:effectExtent l="0" t="0" r="0" b="0"/>
@@ -2808,41 +2960,112 @@
           </wp:anchor>
         </w:drawing>
       </w:r>
-      <w:r>
-        <w:t xml:space="preserve"> </w:t>
-      </w:r>
-    </w:p>
-    <w:p>
-      <w:pPr>
-        <w:pStyle w:val="Heading3"/>
-      </w:pPr>
-      <w:bookmarkStart w:id="17" w:name="appointmentresource"/>
-    </w:p>
-    <w:p>
-      <w:pPr>
-        <w:pStyle w:val="Heading3"/>
-      </w:pPr>
-    </w:p>
-    <w:p>
-      <w:pPr>
-        <w:pStyle w:val="Heading3"/>
-        <w:rPr>
+    </w:p>
+    <w:p>
+      <w:pPr>
+        <w:pStyle w:val="BodyText"/>
+        <w:rPr>
+          <w:rFonts w:ascii="Cambria" w:hAnsi="Cambria"/>
+          <w:b/>
+          <w:bCs/>
           <w:color w:val="000000" w:themeColor="text1"/>
         </w:rPr>
       </w:pPr>
+    </w:p>
+    <w:p>
+      <w:pPr>
+        <w:pStyle w:val="BodyText"/>
+        <w:rPr>
+          <w:rFonts w:ascii="Cambria" w:hAnsi="Cambria"/>
+          <w:b/>
+          <w:bCs/>
+          <w:color w:val="000000" w:themeColor="text1"/>
+        </w:rPr>
+      </w:pPr>
+    </w:p>
+    <w:p>
+      <w:pPr>
+        <w:pStyle w:val="BodyText"/>
+        <w:rPr>
+          <w:rFonts w:ascii="Cambria" w:hAnsi="Cambria"/>
+          <w:b/>
+          <w:bCs/>
+          <w:color w:val="000000" w:themeColor="text1"/>
+        </w:rPr>
+      </w:pPr>
+    </w:p>
+    <w:p>
+      <w:pPr>
+        <w:pStyle w:val="BodyText"/>
+        <w:rPr>
+          <w:rFonts w:ascii="Cambria" w:hAnsi="Cambria"/>
+          <w:b/>
+          <w:bCs/>
+          <w:color w:val="000000" w:themeColor="text1"/>
+        </w:rPr>
+      </w:pPr>
+    </w:p>
+    <w:p>
+      <w:pPr>
+        <w:pStyle w:val="BodyText"/>
+        <w:rPr>
+          <w:rFonts w:ascii="Cambria" w:hAnsi="Cambria"/>
+          <w:b/>
+          <w:bCs/>
+          <w:color w:val="000000" w:themeColor="text1"/>
+        </w:rPr>
+      </w:pPr>
+    </w:p>
+    <w:p>
+      <w:pPr>
+        <w:pStyle w:val="BodyText"/>
+        <w:rPr>
+          <w:rFonts w:ascii="Cambria" w:hAnsi="Cambria"/>
+          <w:b/>
+          <w:bCs/>
+          <w:color w:val="000000" w:themeColor="text1"/>
+        </w:rPr>
+      </w:pPr>
+    </w:p>
+    <w:p>
+      <w:pPr>
+        <w:pStyle w:val="BodyText"/>
+        <w:rPr>
+          <w:rFonts w:ascii="Cambria" w:hAnsi="Cambria"/>
+          <w:b/>
+          <w:bCs/>
+          <w:color w:val="000000" w:themeColor="text1"/>
+        </w:rPr>
+      </w:pPr>
+    </w:p>
+    <w:p>
+      <w:pPr>
+        <w:pStyle w:val="BodyText"/>
+        <w:rPr>
+          <w:rFonts w:ascii="Cambria" w:hAnsi="Cambria"/>
+          <w:b/>
+          <w:bCs/>
+          <w:color w:val="000000" w:themeColor="text1"/>
+        </w:rPr>
+      </w:pPr>
+    </w:p>
+    <w:p>
+      <w:pPr>
+        <w:pStyle w:val="BodyText"/>
+      </w:pPr>
+      <w:bookmarkStart w:id="16" w:name="appointmentresource"/>
       <w:r>
         <w:rPr>
           <w:noProof/>
         </w:rPr>
-        <w:lastRenderedPageBreak/>
         <w:drawing>
           <wp:anchor distT="0" distB="0" distL="114300" distR="114300" simplePos="0" relativeHeight="251665408" behindDoc="0" locked="0" layoutInCell="1" allowOverlap="1">
             <wp:simplePos x="0" y="0"/>
             <wp:positionH relativeFrom="column">
-              <wp:posOffset>0</wp:posOffset>
+              <wp:posOffset>-5627</wp:posOffset>
             </wp:positionH>
             <wp:positionV relativeFrom="paragraph">
-              <wp:posOffset>688292</wp:posOffset>
+              <wp:posOffset>681122</wp:posOffset>
             </wp:positionV>
             <wp:extent cx="5231130" cy="2465070"/>
             <wp:effectExtent l="0" t="0" r="0" b="0"/>
@@ -2900,13 +3123,16 @@
       <w:r>
         <w:rPr>
           <w:rFonts w:ascii="Cambria" w:hAnsi="Cambria"/>
-          <w:b w:val="0"/>
-          <w:bCs w:val="0"/>
           <w:color w:val="000000" w:themeColor="text1"/>
-          <w:sz w:val="24"/>
-          <w:szCs w:val="24"/>
-        </w:rPr>
-        <w:t>As can be seen by the image below, for the scan expression I simply scan the table with the relevant filter expression in order to retrieve the subset of appointments for a specific owner between the two specified dates.</w:t>
+        </w:rPr>
+        <w:t>F</w:t>
+      </w:r>
+      <w:r>
+        <w:rPr>
+          <w:rFonts w:ascii="Cambria" w:hAnsi="Cambria"/>
+          <w:color w:val="000000" w:themeColor="text1"/>
+        </w:rPr>
+        <w:t>or the scan expression I simply scan the table with the relevant filter expression in order to retrieve the subset of appointments for a specific owner between the two specified dates.</w:t>
       </w:r>
     </w:p>
     <w:p>
@@ -2921,27 +3147,12 @@
     </w:p>
     <w:p>
       <w:pPr>
-        <w:pStyle w:val="Heading3"/>
-      </w:pPr>
-    </w:p>
-    <w:p>
-      <w:pPr>
-        <w:pStyle w:val="Heading3"/>
-      </w:pPr>
-    </w:p>
-    <w:p>
-      <w:pPr>
-        <w:pStyle w:val="Heading3"/>
-      </w:pPr>
-    </w:p>
-    <w:p>
-      <w:pPr>
-        <w:pStyle w:val="BodyText"/>
-      </w:pPr>
-    </w:p>
-    <w:p>
-      <w:pPr>
-        <w:pStyle w:val="Heading3"/>
+        <w:pStyle w:val="BodyText"/>
+      </w:pPr>
+    </w:p>
+    <w:p>
+      <w:pPr>
+        <w:pStyle w:val="BodyText"/>
       </w:pPr>
     </w:p>
     <w:p>
@@ -2957,9 +3168,10 @@
           <w:sz w:val="32"/>
           <w:szCs w:val="32"/>
         </w:rPr>
+        <w:lastRenderedPageBreak/>
         <w:t>AppointmentResource</w:t>
       </w:r>
-      <w:bookmarkEnd w:id="17"/>
+      <w:bookmarkEnd w:id="16"/>
     </w:p>
     <w:p>
       <w:pPr>
@@ -2969,7 +3181,7 @@
           <w:szCs w:val="28"/>
         </w:rPr>
       </w:pPr>
-      <w:bookmarkStart w:id="18" w:name="adding-a-new-appointment"/>
+      <w:bookmarkStart w:id="17" w:name="adding-a-new-appointment"/>
       <w:r>
         <w:rPr>
           <w:sz w:val="28"/>
@@ -2977,7 +3189,7 @@
         </w:rPr>
         <w:t>Adding a new appointment</w:t>
       </w:r>
-      <w:bookmarkEnd w:id="18"/>
+      <w:bookmarkEnd w:id="17"/>
     </w:p>
     <w:p>
       <w:pPr>
@@ -3064,7 +3276,7 @@
           <w:szCs w:val="28"/>
         </w:rPr>
       </w:pPr>
-      <w:bookmarkStart w:id="19" w:name="retrieving-an-appointment-by-its-id"/>
+      <w:bookmarkStart w:id="18" w:name="retrieving-an-appointment-by-its-id"/>
       <w:r>
         <w:rPr>
           <w:sz w:val="28"/>
@@ -3072,7 +3284,7 @@
         </w:rPr>
         <w:t>Retrieving an appointment by its ID</w:t>
       </w:r>
-      <w:bookmarkEnd w:id="19"/>
+      <w:bookmarkEnd w:id="18"/>
     </w:p>
     <w:p>
       <w:pPr>
@@ -3106,11 +3318,7 @@
         <w:t xml:space="preserve"> func</w:t>
       </w:r>
       <w:r>
-        <w:t xml:space="preserve">tion mentioned above. If the appointment exists, I simply return the appointment, </w:t>
-      </w:r>
-      <w:r>
-        <w:lastRenderedPageBreak/>
-        <w:t xml:space="preserve">whereas, if the appointment cannot be found, I return a new </w:t>
+        <w:t xml:space="preserve">tion mentioned above. If the appointment exists, I simply return the appointment, whereas, if the appointment cannot be found, I return a new </w:t>
       </w:r>
       <w:r>
         <w:rPr>
@@ -3138,6 +3346,72 @@
       <w:pPr>
         <w:pStyle w:val="BodyText"/>
       </w:pPr>
+      <w:r>
+        <w:rPr>
+          <w:noProof/>
+        </w:rPr>
+        <w:drawing>
+          <wp:anchor distT="0" distB="0" distL="114300" distR="114300" simplePos="0" relativeHeight="251671552" behindDoc="0" locked="0" layoutInCell="1" allowOverlap="1">
+            <wp:simplePos x="0" y="0"/>
+            <wp:positionH relativeFrom="column">
+              <wp:posOffset>0</wp:posOffset>
+            </wp:positionH>
+            <wp:positionV relativeFrom="paragraph">
+              <wp:posOffset>1158706</wp:posOffset>
+            </wp:positionV>
+            <wp:extent cx="5334000" cy="952500"/>
+            <wp:effectExtent l="0" t="0" r="0" b="0"/>
+            <wp:wrapSquare wrapText="bothSides"/>
+            <wp:docPr id="12" name="Picture" descr="aptnotfound"/>
+            <wp:cNvGraphicFramePr/>
+            <a:graphic xmlns:a="http://schemas.openxmlformats.org/drawingml/2006/main">
+              <a:graphicData uri="http://schemas.openxmlformats.org/drawingml/2006/picture">
+                <pic:pic xmlns:pic="http://schemas.openxmlformats.org/drawingml/2006/picture">
+                  <pic:nvPicPr>
+                    <pic:cNvPr id="0" name="Picture" descr="report-images/aptNotFound.png"/>
+                    <pic:cNvPicPr>
+                      <a:picLocks noChangeAspect="1" noChangeArrowheads="1"/>
+                    </pic:cNvPicPr>
+                  </pic:nvPicPr>
+                  <pic:blipFill>
+                    <a:blip r:embed="rId22">
+                      <a:extLst>
+                        <a:ext uri="{28A0092B-C50C-407E-A947-70E740481C1C}">
+                          <a14:useLocalDpi xmlns:a14="http://schemas.microsoft.com/office/drawing/2010/main" val="0"/>
+                        </a:ext>
+                      </a:extLst>
+                    </a:blip>
+                    <a:stretch>
+                      <a:fillRect/>
+                    </a:stretch>
+                  </pic:blipFill>
+                  <pic:spPr bwMode="auto">
+                    <a:xfrm>
+                      <a:off x="0" y="0"/>
+                      <a:ext cx="5334000" cy="952500"/>
+                    </a:xfrm>
+                    <a:prstGeom prst="rect">
+                      <a:avLst/>
+                    </a:prstGeom>
+                    <a:noFill/>
+                    <a:ln w="9525">
+                      <a:noFill/>
+                      <a:headEnd/>
+                      <a:tailEnd/>
+                    </a:ln>
+                  </pic:spPr>
+                </pic:pic>
+              </a:graphicData>
+            </a:graphic>
+            <wp14:sizeRelH relativeFrom="page">
+              <wp14:pctWidth>0</wp14:pctWidth>
+            </wp14:sizeRelH>
+            <wp14:sizeRelV relativeFrom="page">
+              <wp14:pctHeight>0</wp14:pctHeight>
+            </wp14:sizeRelV>
+          </wp:anchor>
+        </w:drawing>
+      </w:r>
       <w:r>
         <w:rPr>
           <w:noProof/>
@@ -3158,7 +3432,7 @@
                     </pic:cNvPicPr>
                   </pic:nvPicPr>
                   <pic:blipFill>
-                    <a:blip r:embed="rId22"/>
+                    <a:blip r:embed="rId23"/>
                     <a:stretch>
                       <a:fillRect/>
                     </a:stretch>
@@ -3187,52 +3461,7 @@
       <w:r>
         <w:t xml:space="preserve"> </w:t>
       </w:r>
-      <w:r>
-        <w:rPr>
-          <w:noProof/>
-        </w:rPr>
-        <w:drawing>
-          <wp:inline distT="0" distB="0" distL="0" distR="0">
-            <wp:extent cx="5334000" cy="952850"/>
-            <wp:effectExtent l="0" t="0" r="0" b="0"/>
-            <wp:docPr id="12" name="Picture" descr="aptnotfound"/>
-            <wp:cNvGraphicFramePr/>
-            <a:graphic xmlns:a="http://schemas.openxmlformats.org/drawingml/2006/main">
-              <a:graphicData uri="http://schemas.openxmlformats.org/drawingml/2006/picture">
-                <pic:pic xmlns:pic="http://schemas.openxmlformats.org/drawingml/2006/picture">
-                  <pic:nvPicPr>
-                    <pic:cNvPr id="0" name="Picture" descr="report-images/aptNotFound.png"/>
-                    <pic:cNvPicPr>
-                      <a:picLocks noChangeAspect="1" noChangeArrowheads="1"/>
-                    </pic:cNvPicPr>
-                  </pic:nvPicPr>
-                  <pic:blipFill>
-                    <a:blip r:embed="rId23"/>
-                    <a:stretch>
-                      <a:fillRect/>
-                    </a:stretch>
-                  </pic:blipFill>
-                  <pic:spPr bwMode="auto">
-                    <a:xfrm>
-                      <a:off x="0" y="0"/>
-                      <a:ext cx="5334000" cy="952850"/>
-                    </a:xfrm>
-                    <a:prstGeom prst="rect">
-                      <a:avLst/>
-                    </a:prstGeom>
-                    <a:noFill/>
-                    <a:ln w="9525">
-                      <a:noFill/>
-                      <a:headEnd/>
-                      <a:tailEnd/>
-                    </a:ln>
-                  </pic:spPr>
-                </pic:pic>
-              </a:graphicData>
-            </a:graphic>
-          </wp:inline>
-        </w:drawing>
-      </w:r>
+      <w:bookmarkStart w:id="19" w:name="retrieving-appointments-between-two-spec"/>
     </w:p>
     <w:p>
       <w:pPr>
@@ -3242,15 +3471,15 @@
           <w:szCs w:val="28"/>
         </w:rPr>
       </w:pPr>
-      <w:bookmarkStart w:id="20" w:name="retrieving-appointments-between-two-spec"/>
       <w:r>
         <w:rPr>
           <w:sz w:val="28"/>
           <w:szCs w:val="28"/>
         </w:rPr>
+        <w:lastRenderedPageBreak/>
         <w:t>Retrieving appointments between two specified dates</w:t>
       </w:r>
-      <w:bookmarkEnd w:id="20"/>
+      <w:bookmarkEnd w:id="19"/>
     </w:p>
     <w:p>
       <w:pPr>
@@ -3293,7 +3522,13 @@
         <w:t>scanAppointmentsBetweenDates</w:t>
       </w:r>
       <w:r>
-        <w:t xml:space="preserve"> function. If the appointments between the two given dates for the specified owner are found, then the appointments are simply returned as JSON, whereas, if the appointments cannot be found, a </w:t>
+        <w:t xml:space="preserve"> function. If the appointments between the two given dates for the specified owner are found, then the appointments are simply returned as JSON, whereas, if the appointments cannot be found, a</w:t>
+      </w:r>
+      <w:r>
+        <w:t>n</w:t>
+      </w:r>
+      <w:r>
+        <w:t xml:space="preserve"> </w:t>
       </w:r>
       <w:r>
         <w:rPr>
@@ -3419,81 +3654,36 @@
           <w:szCs w:val="28"/>
         </w:rPr>
       </w:pPr>
-      <w:bookmarkStart w:id="21" w:name="deleting-an-appointment-given-by-its-id"/>
+      <w:bookmarkStart w:id="20" w:name="deleting-an-appointment-given-by-its-id"/>
       <w:r>
         <w:rPr>
           <w:sz w:val="28"/>
           <w:szCs w:val="28"/>
         </w:rPr>
-        <w:lastRenderedPageBreak/>
         <w:t>Deleting an appointment given by its ID</w:t>
       </w:r>
-      <w:bookmarkEnd w:id="21"/>
-    </w:p>
-    <w:p>
-      <w:pPr>
-        <w:pStyle w:val="BodyText"/>
-      </w:pPr>
-      <w:r>
-        <w:t xml:space="preserve">To delete an appointment, I use the </w:t>
-      </w:r>
-      <w:r>
-        <w:rPr>
-          <w:i/>
-          <w:iCs/>
-        </w:rPr>
-        <w:t xml:space="preserve">@DELETE </w:t>
-      </w:r>
-      <w:r>
-        <w:t xml:space="preserve">annotation and append the appointment ID to the </w:t>
-      </w:r>
-      <w:r>
-        <w:t xml:space="preserve">URL path. </w:t>
-      </w:r>
-      <w:r>
-        <w:t xml:space="preserve">The appointment is then removed by using the </w:t>
-      </w:r>
-      <w:r>
-        <w:rPr>
-          <w:i/>
-          <w:iCs/>
-        </w:rPr>
-        <w:t xml:space="preserve">deleteAppointmentById </w:t>
-      </w:r>
-      <w:r>
-        <w:t xml:space="preserve">function where I pass in the appointment ID. </w:t>
-      </w:r>
-      <w:r>
-        <w:t xml:space="preserve">If the removal is successful, the server responds with a </w:t>
-      </w:r>
-      <w:r>
-        <w:t>200-status</w:t>
-      </w:r>
-      <w:r>
-        <w:t xml:space="preserve"> code to indicate that the appointment was successfully remove</w:t>
-      </w:r>
-      <w:r>
-        <w:t xml:space="preserve">d, whereas if unsuccessful, the server responds with a 500 status to </w:t>
-      </w:r>
-      <w:r>
-        <w:t>imply</w:t>
-      </w:r>
-      <w:r>
-        <w:t xml:space="preserve"> that removing the appointment has failed. </w:t>
-      </w:r>
-    </w:p>
-    <w:p>
-      <w:pPr>
-        <w:pStyle w:val="CaptionedFigure"/>
+      <w:bookmarkEnd w:id="20"/>
+    </w:p>
+    <w:p>
+      <w:pPr>
+        <w:pStyle w:val="BodyText"/>
       </w:pPr>
       <w:r>
         <w:rPr>
           <w:noProof/>
         </w:rPr>
         <w:drawing>
-          <wp:inline distT="0" distB="0" distL="0" distR="0">
+          <wp:anchor distT="0" distB="0" distL="114300" distR="114300" simplePos="0" relativeHeight="251672576" behindDoc="0" locked="0" layoutInCell="1" allowOverlap="1">
+            <wp:simplePos x="0" y="0"/>
+            <wp:positionH relativeFrom="column">
+              <wp:posOffset>1866</wp:posOffset>
+            </wp:positionH>
+            <wp:positionV relativeFrom="paragraph">
+              <wp:posOffset>1326636</wp:posOffset>
+            </wp:positionV>
             <wp:extent cx="5334000" cy="1352388"/>
             <wp:effectExtent l="0" t="0" r="0" b="0"/>
+            <wp:wrapSquare wrapText="bothSides"/>
             <wp:docPr id="15" name="Picture" descr="deletebyid"/>
             <wp:cNvGraphicFramePr/>
             <a:graphic xmlns:a="http://schemas.openxmlformats.org/drawingml/2006/main">
@@ -3506,7 +3696,13 @@
                     </pic:cNvPicPr>
                   </pic:nvPicPr>
                   <pic:blipFill>
-                    <a:blip r:embed="rId26"/>
+                    <a:blip r:embed="rId26">
+                      <a:extLst>
+                        <a:ext uri="{28A0092B-C50C-407E-A947-70E740481C1C}">
+                          <a14:useLocalDpi xmlns:a14="http://schemas.microsoft.com/office/drawing/2010/main" val="0"/>
+                        </a:ext>
+                      </a:extLst>
+                    </a:blip>
                     <a:stretch>
                       <a:fillRect/>
                     </a:stretch>
@@ -3529,10 +3725,63 @@
                 </pic:pic>
               </a:graphicData>
             </a:graphic>
-          </wp:inline>
+            <wp14:sizeRelH relativeFrom="page">
+              <wp14:pctWidth>0</wp14:pctWidth>
+            </wp14:sizeRelH>
+            <wp14:sizeRelV relativeFrom="page">
+              <wp14:pctHeight>0</wp14:pctHeight>
+            </wp14:sizeRelV>
+          </wp:anchor>
         </w:drawing>
       </w:r>
-      <w:bookmarkStart w:id="22" w:name="updating-an-appointment-given-by-its-id"/>
+      <w:r>
+        <w:t xml:space="preserve">To delete an appointment, I use the </w:t>
+      </w:r>
+      <w:r>
+        <w:rPr>
+          <w:i/>
+          <w:iCs/>
+        </w:rPr>
+        <w:t xml:space="preserve">@DELETE </w:t>
+      </w:r>
+      <w:r>
+        <w:t xml:space="preserve">annotation and append the appointment ID to the </w:t>
+      </w:r>
+      <w:r>
+        <w:t xml:space="preserve">URL path. </w:t>
+      </w:r>
+      <w:r>
+        <w:t xml:space="preserve">The appointment is then removed by using the </w:t>
+      </w:r>
+      <w:r>
+        <w:rPr>
+          <w:i/>
+          <w:iCs/>
+        </w:rPr>
+        <w:t xml:space="preserve">deleteAppointmentById </w:t>
+      </w:r>
+      <w:r>
+        <w:t xml:space="preserve">function where I pass in the appointment ID. </w:t>
+      </w:r>
+      <w:r>
+        <w:t xml:space="preserve">If the removal is successful, the server responds with a </w:t>
+      </w:r>
+      <w:r>
+        <w:t>200-status</w:t>
+      </w:r>
+      <w:r>
+        <w:t xml:space="preserve"> code to indicate that the appointment was successfully remove</w:t>
+      </w:r>
+      <w:r>
+        <w:t xml:space="preserve">d, whereas if unsuccessful, the server responds with a 500 status to </w:t>
+      </w:r>
+      <w:r>
+        <w:t>imply</w:t>
+      </w:r>
+      <w:r>
+        <w:t xml:space="preserve"> that removing the appointment has failed. </w:t>
+      </w:r>
+      <w:bookmarkStart w:id="21" w:name="updating-an-appointment-given-by-its-id"/>
     </w:p>
     <w:p>
       <w:pPr>
@@ -3547,9 +3796,10 @@
           <w:sz w:val="28"/>
           <w:szCs w:val="28"/>
         </w:rPr>
+        <w:lastRenderedPageBreak/>
         <w:t>Updating an appointment given by its ID</w:t>
       </w:r>
-      <w:bookmarkEnd w:id="22"/>
+      <w:bookmarkEnd w:id="21"/>
     </w:p>
     <w:p>
       <w:pPr>
@@ -3650,7 +3900,7 @@
           <w:szCs w:val="36"/>
         </w:rPr>
       </w:pPr>
-      <w:bookmarkStart w:id="23" w:name="client-side"/>
+      <w:bookmarkStart w:id="22" w:name="client-side"/>
       <w:r>
         <w:rPr>
           <w:sz w:val="36"/>
@@ -3658,7 +3908,7 @@
         </w:rPr>
         <w:t>Client side</w:t>
       </w:r>
-      <w:bookmarkEnd w:id="23"/>
+      <w:bookmarkEnd w:id="22"/>
     </w:p>
     <w:p>
       <w:pPr>
@@ -3668,7 +3918,7 @@
           <w:szCs w:val="28"/>
         </w:rPr>
       </w:pPr>
-      <w:bookmarkStart w:id="24" w:name="adding-a-new-appointment-1"/>
+      <w:bookmarkStart w:id="23" w:name="adding-a-new-appointment-1"/>
       <w:r>
         <w:rPr>
           <w:sz w:val="28"/>
@@ -3683,7 +3933,7 @@
         </w:rPr>
         <w:t>tment</w:t>
       </w:r>
-      <w:bookmarkEnd w:id="24"/>
+      <w:bookmarkEnd w:id="23"/>
     </w:p>
     <w:p>
       <w:pPr>
@@ -3729,7 +3979,13 @@
         <w:t xml:space="preserve"> I alert the</w:t>
       </w:r>
       <w:r>
-        <w:t xml:space="preserve"> client with the error message.</w:t>
+        <w:t xml:space="preserve"> client with the </w:t>
+      </w:r>
+      <w:r>
+        <w:t>server error message</w:t>
+      </w:r>
+      <w:r>
+        <w:t>.</w:t>
       </w:r>
     </w:p>
     <w:p>
@@ -3740,7 +3996,6 @@
         <w:rPr>
           <w:noProof/>
         </w:rPr>
-        <w:lastRenderedPageBreak/>
         <w:drawing>
           <wp:anchor distT="0" distB="0" distL="114300" distR="114300" simplePos="0" relativeHeight="251659264" behindDoc="0" locked="0" layoutInCell="1" allowOverlap="1">
             <wp:simplePos x="0" y="0"/>
@@ -3811,7 +4066,7 @@
       <w:pPr>
         <w:pStyle w:val="Heading4"/>
       </w:pPr>
-      <w:bookmarkStart w:id="25" w:name="updating-an-appointment-by-its-id"/>
+      <w:bookmarkStart w:id="24" w:name="updating-an-appointment-by-its-id"/>
     </w:p>
     <w:p>
       <w:pPr>
@@ -3846,6 +4101,7 @@
         <w:rPr>
           <w:noProof/>
         </w:rPr>
+        <w:lastRenderedPageBreak/>
         <w:drawing>
           <wp:anchor distT="0" distB="0" distL="114300" distR="114300" simplePos="0" relativeHeight="251658240" behindDoc="0" locked="0" layoutInCell="1" allowOverlap="1">
             <wp:simplePos x="0" y="0"/>
@@ -3994,24 +4250,17 @@
     </w:p>
     <w:p>
       <w:pPr>
-        <w:pStyle w:val="Heading4"/>
-        <w:rPr>
-          <w:sz w:val="28"/>
-          <w:szCs w:val="28"/>
-        </w:rPr>
+        <w:pStyle w:val="BodyText"/>
       </w:pPr>
       <w:r>
         <w:rPr>
           <w:noProof/>
-          <w:sz w:val="28"/>
-          <w:szCs w:val="28"/>
-        </w:rPr>
-        <w:lastRenderedPageBreak/>
+        </w:rPr>
         <w:drawing>
           <wp:inline distT="0" distB="0" distL="0" distR="0">
-            <wp:extent cx="5943600" cy="2931795"/>
+            <wp:extent cx="5943600" cy="3157855"/>
             <wp:effectExtent l="0" t="0" r="0" b="0"/>
-            <wp:docPr id="28" name="Picture 28" descr="A screenshot of a cell phone&#10;&#10;Description automatically generated"/>
+            <wp:docPr id="47" name="Picture 47" descr="A screenshot of a cell phone&#10;&#10;Description automatically generated"/>
             <wp:cNvGraphicFramePr>
               <a:graphicFrameLocks xmlns:a="http://schemas.openxmlformats.org/drawingml/2006/main" noChangeAspect="1"/>
             </wp:cNvGraphicFramePr>
@@ -4019,11 +4268,11 @@
               <a:graphicData uri="http://schemas.openxmlformats.org/drawingml/2006/picture">
                 <pic:pic xmlns:pic="http://schemas.openxmlformats.org/drawingml/2006/picture">
                   <pic:nvPicPr>
-                    <pic:cNvPr id="28" name="Screenshot 2019-11-28 at 11.19.45.png"/>
+                    <pic:cNvPr id="47" name="Screenshot 2019-11-28 at 18.13.30.png"/>
                     <pic:cNvPicPr/>
                   </pic:nvPicPr>
                   <pic:blipFill>
-                    <a:blip r:embed="rId30">
+                    <a:blip r:embed="rId30" cstate="print">
                       <a:extLst>
                         <a:ext uri="{28A0092B-C50C-407E-A947-70E740481C1C}">
                           <a14:useLocalDpi xmlns:a14="http://schemas.microsoft.com/office/drawing/2010/main" val="0"/>
@@ -4037,7 +4286,7 @@
                   <pic:spPr>
                     <a:xfrm>
                       <a:off x="0" y="0"/>
-                      <a:ext cx="5943600" cy="2931795"/>
+                      <a:ext cx="5943600" cy="3157855"/>
                     </a:xfrm>
                     <a:prstGeom prst="rect">
                       <a:avLst/>
@@ -4060,163 +4309,43 @@
       </w:pPr>
       <w:r>
         <w:rPr>
-          <w:noProof/>
           <w:sz w:val="28"/>
           <w:szCs w:val="28"/>
         </w:rPr>
-        <w:drawing>
-          <wp:inline distT="0" distB="0" distL="0" distR="0">
-            <wp:extent cx="2921000" cy="2628900"/>
-            <wp:effectExtent l="0" t="0" r="0" b="0"/>
-            <wp:docPr id="29" name="Picture 29" descr="A screenshot of a cell phone&#10;&#10;Description automatically generated"/>
-            <wp:cNvGraphicFramePr>
-              <a:graphicFrameLocks xmlns:a="http://schemas.openxmlformats.org/drawingml/2006/main" noChangeAspect="1"/>
-            </wp:cNvGraphicFramePr>
-            <a:graphic xmlns:a="http://schemas.openxmlformats.org/drawingml/2006/main">
-              <a:graphicData uri="http://schemas.openxmlformats.org/drawingml/2006/picture">
-                <pic:pic xmlns:pic="http://schemas.openxmlformats.org/drawingml/2006/picture">
-                  <pic:nvPicPr>
-                    <pic:cNvPr id="29" name="Screenshot 2019-11-28 at 11.19.58.png"/>
-                    <pic:cNvPicPr/>
-                  </pic:nvPicPr>
-                  <pic:blipFill>
-                    <a:blip r:embed="rId31">
-                      <a:extLst>
-                        <a:ext uri="{28A0092B-C50C-407E-A947-70E740481C1C}">
-                          <a14:useLocalDpi xmlns:a14="http://schemas.microsoft.com/office/drawing/2010/main" val="0"/>
-                        </a:ext>
-                      </a:extLst>
-                    </a:blip>
-                    <a:stretch>
-                      <a:fillRect/>
-                    </a:stretch>
-                  </pic:blipFill>
-                  <pic:spPr>
-                    <a:xfrm>
-                      <a:off x="0" y="0"/>
-                      <a:ext cx="2921000" cy="2628900"/>
-                    </a:xfrm>
-                    <a:prstGeom prst="rect">
-                      <a:avLst/>
-                    </a:prstGeom>
-                  </pic:spPr>
-                </pic:pic>
-              </a:graphicData>
-            </a:graphic>
-          </wp:inline>
-        </w:drawing>
-      </w:r>
-    </w:p>
-    <w:p>
-      <w:pPr>
-        <w:pStyle w:val="Heading4"/>
-        <w:rPr>
-          <w:sz w:val="28"/>
-          <w:szCs w:val="28"/>
-        </w:rPr>
-      </w:pPr>
-    </w:p>
-    <w:p>
-      <w:pPr>
-        <w:pStyle w:val="Heading4"/>
-        <w:rPr>
-          <w:sz w:val="28"/>
-          <w:szCs w:val="28"/>
-        </w:rPr>
-      </w:pPr>
-    </w:p>
-    <w:p>
-      <w:pPr>
-        <w:pStyle w:val="Heading4"/>
-        <w:rPr>
-          <w:sz w:val="28"/>
-          <w:szCs w:val="28"/>
-        </w:rPr>
-      </w:pPr>
-    </w:p>
-    <w:p>
-      <w:pPr>
-        <w:pStyle w:val="Heading4"/>
-        <w:rPr>
-          <w:sz w:val="28"/>
-          <w:szCs w:val="28"/>
-        </w:rPr>
-      </w:pPr>
-    </w:p>
-    <w:p>
-      <w:pPr>
-        <w:pStyle w:val="Heading4"/>
-        <w:rPr>
-          <w:sz w:val="28"/>
-          <w:szCs w:val="28"/>
-        </w:rPr>
-      </w:pPr>
-    </w:p>
-    <w:p>
-      <w:pPr>
-        <w:pStyle w:val="Heading4"/>
-        <w:rPr>
-          <w:sz w:val="28"/>
-          <w:szCs w:val="28"/>
-        </w:rPr>
-      </w:pPr>
-    </w:p>
-    <w:p>
-      <w:pPr>
-        <w:pStyle w:val="Heading4"/>
-        <w:rPr>
-          <w:sz w:val="28"/>
-          <w:szCs w:val="28"/>
-        </w:rPr>
-      </w:pPr>
-    </w:p>
-    <w:p>
-      <w:pPr>
-        <w:pStyle w:val="Heading4"/>
-        <w:rPr>
-          <w:sz w:val="28"/>
-          <w:szCs w:val="28"/>
-        </w:rPr>
-      </w:pPr>
-      <w:r>
-        <w:rPr>
-          <w:sz w:val="28"/>
-          <w:szCs w:val="28"/>
-        </w:rPr>
         <w:lastRenderedPageBreak/>
         <w:t>Updating an appointment by its ID</w:t>
       </w:r>
+      <w:bookmarkEnd w:id="24"/>
+    </w:p>
+    <w:p>
+      <w:pPr>
+        <w:pStyle w:val="FirstParagraph"/>
+      </w:pPr>
+      <w:r>
+        <w:t xml:space="preserve">Similar to adding a new </w:t>
+      </w:r>
+      <w:r>
+        <w:t xml:space="preserve">appointment, for updating an appointment I make use of the jQuery Ajax function where I specify the type as ‘PUT’ as well as pass in the data using the </w:t>
+      </w:r>
+      <w:r>
+        <w:rPr>
+          <w:i/>
+        </w:rPr>
+        <w:t>formToJ</w:t>
+      </w:r>
+      <w:bookmarkStart w:id="25" w:name="_GoBack"/>
       <w:bookmarkEnd w:id="25"/>
-    </w:p>
-    <w:p>
-      <w:pPr>
-        <w:pStyle w:val="FirstParagraph"/>
-      </w:pPr>
-      <w:r>
-        <w:t xml:space="preserve">Similar to adding a new </w:t>
-      </w:r>
-      <w:r>
-        <w:t xml:space="preserve">appointment, for updating an appointment I make use of the jQuery Ajax function where I specify the type as ‘PUT’ as well as pass in the data using the </w:t>
-      </w:r>
-      <w:proofErr w:type="gramStart"/>
-      <w:r>
-        <w:rPr>
-          <w:i/>
-        </w:rPr>
-        <w:t>formToJSON</w:t>
-      </w:r>
-      <w:r>
-        <w:rPr>
-          <w:i/>
-        </w:rPr>
-        <w:t>(</w:t>
-      </w:r>
-      <w:proofErr w:type="gramEnd"/>
-      <w:r>
-        <w:rPr>
-          <w:i/>
-        </w:rPr>
-        <w:t>)</w:t>
+      <w:r>
+        <w:rPr>
+          <w:i/>
+        </w:rPr>
+        <w:t>SON</w:t>
+      </w:r>
+      <w:r>
+        <w:rPr>
+          <w:i/>
+        </w:rPr>
+        <w:t>()</w:t>
       </w:r>
       <w:r>
         <w:t xml:space="preserve"> method mentioned above to convert the form entries into a JSON object. If the updating on an appointment is successful, I alert the client with the successful response message retrieved from</w:t>
@@ -4266,7 +4395,7 @@
                     </pic:cNvPicPr>
                   </pic:nvPicPr>
                   <pic:blipFill>
-                    <a:blip r:embed="rId32">
+                    <a:blip r:embed="rId31">
                       <a:extLst>
                         <a:ext uri="{28A0092B-C50C-407E-A947-70E740481C1C}">
                           <a14:useLocalDpi xmlns:a14="http://schemas.microsoft.com/office/drawing/2010/main" val="0"/>
@@ -4373,7 +4502,7 @@
                     <pic:cNvPicPr/>
                   </pic:nvPicPr>
                   <pic:blipFill>
-                    <a:blip r:embed="rId33">
+                    <a:blip r:embed="rId32">
                       <a:extLst>
                         <a:ext uri="{28A0092B-C50C-407E-A947-70E740481C1C}">
                           <a14:useLocalDpi xmlns:a14="http://schemas.microsoft.com/office/drawing/2010/main" val="0"/>
@@ -4461,7 +4590,7 @@
                     </pic:cNvPicPr>
                   </pic:nvPicPr>
                   <pic:blipFill>
-                    <a:blip r:embed="rId34">
+                    <a:blip r:embed="rId33">
                       <a:extLst>
                         <a:ext uri="{28A0092B-C50C-407E-A947-70E740481C1C}">
                           <a14:useLocalDpi xmlns:a14="http://schemas.microsoft.com/office/drawing/2010/main" val="0"/>
@@ -4563,7 +4692,7 @@
                     <pic:cNvPicPr/>
                   </pic:nvPicPr>
                   <pic:blipFill>
-                    <a:blip r:embed="rId35" cstate="print">
+                    <a:blip r:embed="rId34" cstate="print">
                       <a:extLst>
                         <a:ext uri="{28A0092B-C50C-407E-A947-70E740481C1C}">
                           <a14:useLocalDpi xmlns:a14="http://schemas.microsoft.com/office/drawing/2010/main" val="0"/>
@@ -4933,7 +5062,7 @@
                     </pic:cNvPicPr>
                   </pic:nvPicPr>
                   <pic:blipFill>
-                    <a:blip r:embed="rId36">
+                    <a:blip r:embed="rId35">
                       <a:extLst>
                         <a:ext uri="{28A0092B-C50C-407E-A947-70E740481C1C}">
                           <a14:useLocalDpi xmlns:a14="http://schemas.microsoft.com/office/drawing/2010/main" val="0"/>
@@ -5017,7 +5146,7 @@
                     </pic:cNvPicPr>
                   </pic:nvPicPr>
                   <pic:blipFill>
-                    <a:blip r:embed="rId37" cstate="print">
+                    <a:blip r:embed="rId36" cstate="print">
                       <a:extLst>
                         <a:ext uri="{28A0092B-C50C-407E-A947-70E740481C1C}">
                           <a14:useLocalDpi xmlns:a14="http://schemas.microsoft.com/office/drawing/2010/main" val="0"/>
@@ -5164,7 +5293,7 @@
                     <pic:cNvPicPr/>
                   </pic:nvPicPr>
                   <pic:blipFill>
-                    <a:blip r:embed="rId38">
+                    <a:blip r:embed="rId37">
                       <a:extLst>
                         <a:ext uri="{28A0092B-C50C-407E-A947-70E740481C1C}">
                           <a14:useLocalDpi xmlns:a14="http://schemas.microsoft.com/office/drawing/2010/main" val="0"/>
@@ -5278,7 +5407,7 @@
                     <pic:cNvPicPr/>
                   </pic:nvPicPr>
                   <pic:blipFill>
-                    <a:blip r:embed="rId39">
+                    <a:blip r:embed="rId38">
                       <a:extLst>
                         <a:ext uri="{28A0092B-C50C-407E-A947-70E740481C1C}">
                           <a14:useLocalDpi xmlns:a14="http://schemas.microsoft.com/office/drawing/2010/main" val="0"/>
@@ -5344,7 +5473,7 @@
                     <pic:cNvPicPr/>
                   </pic:nvPicPr>
                   <pic:blipFill>
-                    <a:blip r:embed="rId40">
+                    <a:blip r:embed="rId39">
                       <a:extLst>
                         <a:ext uri="{28A0092B-C50C-407E-A947-70E740481C1C}">
                           <a14:useLocalDpi xmlns:a14="http://schemas.microsoft.com/office/drawing/2010/main" val="0"/>
@@ -5417,7 +5546,7 @@
                     <pic:cNvPicPr/>
                   </pic:nvPicPr>
                   <pic:blipFill>
-                    <a:blip r:embed="rId41">
+                    <a:blip r:embed="rId40">
                       <a:extLst>
                         <a:ext uri="{28A0092B-C50C-407E-A947-70E740481C1C}">
                           <a14:useLocalDpi xmlns:a14="http://schemas.microsoft.com/office/drawing/2010/main" val="0"/>
@@ -5500,7 +5629,7 @@
                     <pic:cNvPicPr/>
                   </pic:nvPicPr>
                   <pic:blipFill>
-                    <a:blip r:embed="rId42">
+                    <a:blip r:embed="rId41">
                       <a:extLst>
                         <a:ext uri="{28A0092B-C50C-407E-A947-70E740481C1C}">
                           <a14:useLocalDpi xmlns:a14="http://schemas.microsoft.com/office/drawing/2010/main" val="0"/>
@@ -5575,7 +5704,7 @@
                     <pic:cNvPicPr/>
                   </pic:nvPicPr>
                   <pic:blipFill>
-                    <a:blip r:embed="rId43">
+                    <a:blip r:embed="rId42">
                       <a:extLst>
                         <a:ext uri="{28A0092B-C50C-407E-A947-70E740481C1C}">
                           <a14:useLocalDpi xmlns:a14="http://schemas.microsoft.com/office/drawing/2010/main" val="0"/>
@@ -5650,7 +5779,7 @@
                     <pic:cNvPicPr/>
                   </pic:nvPicPr>
                   <pic:blipFill>
-                    <a:blip r:embed="rId44">
+                    <a:blip r:embed="rId43">
                       <a:extLst>
                         <a:ext uri="{28A0092B-C50C-407E-A947-70E740481C1C}">
                           <a14:useLocalDpi xmlns:a14="http://schemas.microsoft.com/office/drawing/2010/main" val="0"/>
@@ -5723,7 +5852,7 @@
                     <pic:cNvPicPr/>
                   </pic:nvPicPr>
                   <pic:blipFill>
-                    <a:blip r:embed="rId45">
+                    <a:blip r:embed="rId44">
                       <a:extLst>
                         <a:ext uri="{28A0092B-C50C-407E-A947-70E740481C1C}">
                           <a14:useLocalDpi xmlns:a14="http://schemas.microsoft.com/office/drawing/2010/main" val="0"/>
@@ -5805,8 +5934,6 @@
         </w:rPr>
         <w:t>Run As</w:t>
       </w:r>
-      <w:bookmarkStart w:id="28" w:name="_GoBack"/>
-      <w:bookmarkEnd w:id="28"/>
       <w:r>
         <w:t xml:space="preserve"> and select </w:t>
       </w:r>
@@ -5845,7 +5972,7 @@
                     <pic:cNvPicPr/>
                   </pic:nvPicPr>
                   <pic:blipFill>
-                    <a:blip r:embed="rId46">
+                    <a:blip r:embed="rId45">
                       <a:extLst>
                         <a:ext uri="{28A0092B-C50C-407E-A947-70E740481C1C}">
                           <a14:useLocalDpi xmlns:a14="http://schemas.microsoft.com/office/drawing/2010/main" val="0"/>
@@ -7825,7 +7952,7 @@
 </file>
 
 <file path=customXml/itemProps1.xml><?xml version="1.0" encoding="utf-8"?>
-<ds:datastoreItem xmlns:ds="http://schemas.openxmlformats.org/officeDocument/2006/customXml" ds:itemID="{109E8423-A53C-EC49-98CF-8608370AD84C}">
+<ds:datastoreItem xmlns:ds="http://schemas.openxmlformats.org/officeDocument/2006/customXml" ds:itemID="{FC65EE38-46B6-6D4B-A32B-70D3799A8F18}">
   <ds:schemaRefs>
     <ds:schemaRef ds:uri="http://schemas.openxmlformats.org/officeDocument/2006/bibliography"/>
   </ds:schemaRefs>

</xml_diff>